<commit_message>
Service Layer Test classes commited By 'Lakshmi'
</commit_message>
<xml_diff>
--- a/ECommerce_Application_Work_Flow.docx
+++ b/ECommerce_Application_Work_Flow.docx
@@ -2148,6 +2148,7 @@
       <w:r>
         <w:rPr>
           <w:rFonts w:ascii="Calibri" w:eastAsia="Times New Roman" w:hAnsi="Calibri" w:cs="Calibri"/>
+          <w:noProof/>
           <w:color w:val="000000"/>
           <w:sz w:val="20"/>
           <w:szCs w:val="20"/>
@@ -5744,41 +5745,681 @@
       </w:pPr>
     </w:p>
     <w:p>
-      <w:r>
-        <w:t xml:space="preserve">This Test cases Report Pending, because of in my Laptop Some Sonar </w:t>
+      <w:pPr>
+        <w:rPr>
+          <w:b/>
+          <w:u w:val="single"/>
+        </w:rPr>
+      </w:pPr>
+      <w:r>
+        <w:rPr>
+          <w:b/>
+          <w:u w:val="single"/>
+        </w:rPr>
+        <w:t>Test Cases Service Layer</w:t>
+      </w:r>
+    </w:p>
+    <w:p>
+      <w:pPr>
+        <w:rPr>
+          <w:b/>
+          <w:u w:val="single"/>
+        </w:rPr>
+      </w:pPr>
+    </w:p>
+    <w:p>
+      <w:r>
+        <w:rPr>
+          <w:noProof/>
+        </w:rPr>
+        <w:lastRenderedPageBreak/>
+        <w:drawing>
+          <wp:inline distT="0" distB="0" distL="0" distR="0">
+            <wp:extent cx="5943600" cy="2657167"/>
+            <wp:effectExtent l="19050" t="0" r="0" b="0"/>
+            <wp:docPr id="7" name="Picture 7"/>
+            <wp:cNvGraphicFramePr>
+              <a:graphicFrameLocks xmlns:a="http://schemas.openxmlformats.org/drawingml/2006/main" noChangeAspect="1"/>
+            </wp:cNvGraphicFramePr>
+            <a:graphic xmlns:a="http://schemas.openxmlformats.org/drawingml/2006/main">
+              <a:graphicData uri="http://schemas.openxmlformats.org/drawingml/2006/picture">
+                <pic:pic xmlns:pic="http://schemas.openxmlformats.org/drawingml/2006/picture">
+                  <pic:nvPicPr>
+                    <pic:cNvPr id="0" name="Picture 7"/>
+                    <pic:cNvPicPr>
+                      <a:picLocks noChangeAspect="1" noChangeArrowheads="1"/>
+                    </pic:cNvPicPr>
+                  </pic:nvPicPr>
+                  <pic:blipFill>
+                    <a:blip r:embed="rId36"/>
+                    <a:srcRect/>
+                    <a:stretch>
+                      <a:fillRect/>
+                    </a:stretch>
+                  </pic:blipFill>
+                  <pic:spPr bwMode="auto">
+                    <a:xfrm>
+                      <a:off x="0" y="0"/>
+                      <a:ext cx="5943600" cy="2657167"/>
+                    </a:xfrm>
+                    <a:prstGeom prst="rect">
+                      <a:avLst/>
+                    </a:prstGeom>
+                    <a:noFill/>
+                    <a:ln w="9525">
+                      <a:noFill/>
+                      <a:miter lim="800000"/>
+                      <a:headEnd/>
+                      <a:tailEnd/>
+                    </a:ln>
+                  </pic:spPr>
+                </pic:pic>
+              </a:graphicData>
+            </a:graphic>
+          </wp:inline>
+        </w:drawing>
+      </w:r>
+    </w:p>
+    <w:p/>
+    <w:p>
+      <w:r>
+        <w:rPr>
+          <w:noProof/>
+        </w:rPr>
+        <w:drawing>
+          <wp:inline distT="0" distB="0" distL="0" distR="0">
+            <wp:extent cx="5943600" cy="2325666"/>
+            <wp:effectExtent l="19050" t="0" r="0" b="0"/>
+            <wp:docPr id="6" name="Picture 10"/>
+            <wp:cNvGraphicFramePr>
+              <a:graphicFrameLocks xmlns:a="http://schemas.openxmlformats.org/drawingml/2006/main" noChangeAspect="1"/>
+            </wp:cNvGraphicFramePr>
+            <a:graphic xmlns:a="http://schemas.openxmlformats.org/drawingml/2006/main">
+              <a:graphicData uri="http://schemas.openxmlformats.org/drawingml/2006/picture">
+                <pic:pic xmlns:pic="http://schemas.openxmlformats.org/drawingml/2006/picture">
+                  <pic:nvPicPr>
+                    <pic:cNvPr id="0" name="Picture 10"/>
+                    <pic:cNvPicPr>
+                      <a:picLocks noChangeAspect="1" noChangeArrowheads="1"/>
+                    </pic:cNvPicPr>
+                  </pic:nvPicPr>
+                  <pic:blipFill>
+                    <a:blip r:embed="rId37"/>
+                    <a:srcRect/>
+                    <a:stretch>
+                      <a:fillRect/>
+                    </a:stretch>
+                  </pic:blipFill>
+                  <pic:spPr bwMode="auto">
+                    <a:xfrm>
+                      <a:off x="0" y="0"/>
+                      <a:ext cx="5943600" cy="2325666"/>
+                    </a:xfrm>
+                    <a:prstGeom prst="rect">
+                      <a:avLst/>
+                    </a:prstGeom>
+                    <a:noFill/>
+                    <a:ln w="9525">
+                      <a:noFill/>
+                      <a:miter lim="800000"/>
+                      <a:headEnd/>
+                      <a:tailEnd/>
+                    </a:ln>
+                  </pic:spPr>
+                </pic:pic>
+              </a:graphicData>
+            </a:graphic>
+          </wp:inline>
+        </w:drawing>
+      </w:r>
+    </w:p>
+    <w:p/>
+    <w:p>
+      <w:r>
+        <w:rPr>
+          <w:noProof/>
+        </w:rPr>
+        <w:lastRenderedPageBreak/>
+        <w:drawing>
+          <wp:inline distT="0" distB="0" distL="0" distR="0">
+            <wp:extent cx="5943600" cy="2387804"/>
+            <wp:effectExtent l="19050" t="0" r="0" b="0"/>
+            <wp:docPr id="8" name="Picture 13"/>
+            <wp:cNvGraphicFramePr>
+              <a:graphicFrameLocks xmlns:a="http://schemas.openxmlformats.org/drawingml/2006/main" noChangeAspect="1"/>
+            </wp:cNvGraphicFramePr>
+            <a:graphic xmlns:a="http://schemas.openxmlformats.org/drawingml/2006/main">
+              <a:graphicData uri="http://schemas.openxmlformats.org/drawingml/2006/picture">
+                <pic:pic xmlns:pic="http://schemas.openxmlformats.org/drawingml/2006/picture">
+                  <pic:nvPicPr>
+                    <pic:cNvPr id="0" name="Picture 13"/>
+                    <pic:cNvPicPr>
+                      <a:picLocks noChangeAspect="1" noChangeArrowheads="1"/>
+                    </pic:cNvPicPr>
+                  </pic:nvPicPr>
+                  <pic:blipFill>
+                    <a:blip r:embed="rId38"/>
+                    <a:srcRect/>
+                    <a:stretch>
+                      <a:fillRect/>
+                    </a:stretch>
+                  </pic:blipFill>
+                  <pic:spPr bwMode="auto">
+                    <a:xfrm>
+                      <a:off x="0" y="0"/>
+                      <a:ext cx="5943600" cy="2387804"/>
+                    </a:xfrm>
+                    <a:prstGeom prst="rect">
+                      <a:avLst/>
+                    </a:prstGeom>
+                    <a:noFill/>
+                    <a:ln w="9525">
+                      <a:noFill/>
+                      <a:miter lim="800000"/>
+                      <a:headEnd/>
+                      <a:tailEnd/>
+                    </a:ln>
+                  </pic:spPr>
+                </pic:pic>
+              </a:graphicData>
+            </a:graphic>
+          </wp:inline>
+        </w:drawing>
+      </w:r>
+    </w:p>
+    <w:p/>
+    <w:p>
+      <w:r>
+        <w:rPr>
+          <w:noProof/>
+        </w:rPr>
+        <w:drawing>
+          <wp:inline distT="0" distB="0" distL="0" distR="0">
+            <wp:extent cx="5943600" cy="2652729"/>
+            <wp:effectExtent l="19050" t="0" r="0" b="0"/>
+            <wp:docPr id="9" name="Picture 16"/>
+            <wp:cNvGraphicFramePr>
+              <a:graphicFrameLocks xmlns:a="http://schemas.openxmlformats.org/drawingml/2006/main" noChangeAspect="1"/>
+            </wp:cNvGraphicFramePr>
+            <a:graphic xmlns:a="http://schemas.openxmlformats.org/drawingml/2006/main">
+              <a:graphicData uri="http://schemas.openxmlformats.org/drawingml/2006/picture">
+                <pic:pic xmlns:pic="http://schemas.openxmlformats.org/drawingml/2006/picture">
+                  <pic:nvPicPr>
+                    <pic:cNvPr id="0" name="Picture 16"/>
+                    <pic:cNvPicPr>
+                      <a:picLocks noChangeAspect="1" noChangeArrowheads="1"/>
+                    </pic:cNvPicPr>
+                  </pic:nvPicPr>
+                  <pic:blipFill>
+                    <a:blip r:embed="rId39"/>
+                    <a:srcRect/>
+                    <a:stretch>
+                      <a:fillRect/>
+                    </a:stretch>
+                  </pic:blipFill>
+                  <pic:spPr bwMode="auto">
+                    <a:xfrm>
+                      <a:off x="0" y="0"/>
+                      <a:ext cx="5943600" cy="2652729"/>
+                    </a:xfrm>
+                    <a:prstGeom prst="rect">
+                      <a:avLst/>
+                    </a:prstGeom>
+                    <a:noFill/>
+                    <a:ln w="9525">
+                      <a:noFill/>
+                      <a:miter lim="800000"/>
+                      <a:headEnd/>
+                      <a:tailEnd/>
+                    </a:ln>
+                  </pic:spPr>
+                </pic:pic>
+              </a:graphicData>
+            </a:graphic>
+          </wp:inline>
+        </w:drawing>
+      </w:r>
+    </w:p>
+    <w:p/>
+    <w:p>
+      <w:r>
+        <w:rPr>
+          <w:noProof/>
+        </w:rPr>
+        <w:lastRenderedPageBreak/>
+        <w:drawing>
+          <wp:inline distT="0" distB="0" distL="0" distR="0">
+            <wp:extent cx="5943600" cy="2680067"/>
+            <wp:effectExtent l="19050" t="0" r="0" b="0"/>
+            <wp:docPr id="11" name="Picture 19"/>
+            <wp:cNvGraphicFramePr>
+              <a:graphicFrameLocks xmlns:a="http://schemas.openxmlformats.org/drawingml/2006/main" noChangeAspect="1"/>
+            </wp:cNvGraphicFramePr>
+            <a:graphic xmlns:a="http://schemas.openxmlformats.org/drawingml/2006/main">
+              <a:graphicData uri="http://schemas.openxmlformats.org/drawingml/2006/picture">
+                <pic:pic xmlns:pic="http://schemas.openxmlformats.org/drawingml/2006/picture">
+                  <pic:nvPicPr>
+                    <pic:cNvPr id="0" name="Picture 19"/>
+                    <pic:cNvPicPr>
+                      <a:picLocks noChangeAspect="1" noChangeArrowheads="1"/>
+                    </pic:cNvPicPr>
+                  </pic:nvPicPr>
+                  <pic:blipFill>
+                    <a:blip r:embed="rId40"/>
+                    <a:srcRect/>
+                    <a:stretch>
+                      <a:fillRect/>
+                    </a:stretch>
+                  </pic:blipFill>
+                  <pic:spPr bwMode="auto">
+                    <a:xfrm>
+                      <a:off x="0" y="0"/>
+                      <a:ext cx="5943600" cy="2680067"/>
+                    </a:xfrm>
+                    <a:prstGeom prst="rect">
+                      <a:avLst/>
+                    </a:prstGeom>
+                    <a:noFill/>
+                    <a:ln w="9525">
+                      <a:noFill/>
+                      <a:miter lim="800000"/>
+                      <a:headEnd/>
+                      <a:tailEnd/>
+                    </a:ln>
+                  </pic:spPr>
+                </pic:pic>
+              </a:graphicData>
+            </a:graphic>
+          </wp:inline>
+        </w:drawing>
+      </w:r>
+    </w:p>
+    <w:p/>
+    <w:p>
+      <w:r>
+        <w:rPr>
+          <w:noProof/>
+        </w:rPr>
+        <w:drawing>
+          <wp:inline distT="0" distB="0" distL="0" distR="0">
+            <wp:extent cx="5943600" cy="2270595"/>
+            <wp:effectExtent l="19050" t="0" r="0" b="0"/>
+            <wp:docPr id="12" name="Picture 22"/>
+            <wp:cNvGraphicFramePr>
+              <a:graphicFrameLocks xmlns:a="http://schemas.openxmlformats.org/drawingml/2006/main" noChangeAspect="1"/>
+            </wp:cNvGraphicFramePr>
+            <a:graphic xmlns:a="http://schemas.openxmlformats.org/drawingml/2006/main">
+              <a:graphicData uri="http://schemas.openxmlformats.org/drawingml/2006/picture">
+                <pic:pic xmlns:pic="http://schemas.openxmlformats.org/drawingml/2006/picture">
+                  <pic:nvPicPr>
+                    <pic:cNvPr id="0" name="Picture 22"/>
+                    <pic:cNvPicPr>
+                      <a:picLocks noChangeAspect="1" noChangeArrowheads="1"/>
+                    </pic:cNvPicPr>
+                  </pic:nvPicPr>
+                  <pic:blipFill>
+                    <a:blip r:embed="rId41"/>
+                    <a:srcRect/>
+                    <a:stretch>
+                      <a:fillRect/>
+                    </a:stretch>
+                  </pic:blipFill>
+                  <pic:spPr bwMode="auto">
+                    <a:xfrm>
+                      <a:off x="0" y="0"/>
+                      <a:ext cx="5943600" cy="2270595"/>
+                    </a:xfrm>
+                    <a:prstGeom prst="rect">
+                      <a:avLst/>
+                    </a:prstGeom>
+                    <a:noFill/>
+                    <a:ln w="9525">
+                      <a:noFill/>
+                      <a:miter lim="800000"/>
+                      <a:headEnd/>
+                      <a:tailEnd/>
+                    </a:ln>
+                  </pic:spPr>
+                </pic:pic>
+              </a:graphicData>
+            </a:graphic>
+          </wp:inline>
+        </w:drawing>
+      </w:r>
+    </w:p>
+    <w:p/>
+    <w:p>
+      <w:r>
+        <w:rPr>
+          <w:noProof/>
+        </w:rPr>
+        <w:lastRenderedPageBreak/>
+        <w:drawing>
+          <wp:inline distT="0" distB="0" distL="0" distR="0">
+            <wp:extent cx="5943600" cy="2642096"/>
+            <wp:effectExtent l="19050" t="0" r="0" b="0"/>
+            <wp:docPr id="14" name="Picture 25"/>
+            <wp:cNvGraphicFramePr>
+              <a:graphicFrameLocks xmlns:a="http://schemas.openxmlformats.org/drawingml/2006/main" noChangeAspect="1"/>
+            </wp:cNvGraphicFramePr>
+            <a:graphic xmlns:a="http://schemas.openxmlformats.org/drawingml/2006/main">
+              <a:graphicData uri="http://schemas.openxmlformats.org/drawingml/2006/picture">
+                <pic:pic xmlns:pic="http://schemas.openxmlformats.org/drawingml/2006/picture">
+                  <pic:nvPicPr>
+                    <pic:cNvPr id="0" name="Picture 25"/>
+                    <pic:cNvPicPr>
+                      <a:picLocks noChangeAspect="1" noChangeArrowheads="1"/>
+                    </pic:cNvPicPr>
+                  </pic:nvPicPr>
+                  <pic:blipFill>
+                    <a:blip r:embed="rId42"/>
+                    <a:srcRect/>
+                    <a:stretch>
+                      <a:fillRect/>
+                    </a:stretch>
+                  </pic:blipFill>
+                  <pic:spPr bwMode="auto">
+                    <a:xfrm>
+                      <a:off x="0" y="0"/>
+                      <a:ext cx="5943600" cy="2642096"/>
+                    </a:xfrm>
+                    <a:prstGeom prst="rect">
+                      <a:avLst/>
+                    </a:prstGeom>
+                    <a:noFill/>
+                    <a:ln w="9525">
+                      <a:noFill/>
+                      <a:miter lim="800000"/>
+                      <a:headEnd/>
+                      <a:tailEnd/>
+                    </a:ln>
+                  </pic:spPr>
+                </pic:pic>
+              </a:graphicData>
+            </a:graphic>
+          </wp:inline>
+        </w:drawing>
+      </w:r>
+    </w:p>
+    <w:p/>
+    <w:p>
+      <w:r>
+        <w:rPr>
+          <w:noProof/>
+        </w:rPr>
+        <w:drawing>
+          <wp:inline distT="0" distB="0" distL="0" distR="0">
+            <wp:extent cx="5943600" cy="2224726"/>
+            <wp:effectExtent l="19050" t="0" r="0" b="0"/>
+            <wp:docPr id="15" name="Picture 28"/>
+            <wp:cNvGraphicFramePr>
+              <a:graphicFrameLocks xmlns:a="http://schemas.openxmlformats.org/drawingml/2006/main" noChangeAspect="1"/>
+            </wp:cNvGraphicFramePr>
+            <a:graphic xmlns:a="http://schemas.openxmlformats.org/drawingml/2006/main">
+              <a:graphicData uri="http://schemas.openxmlformats.org/drawingml/2006/picture">
+                <pic:pic xmlns:pic="http://schemas.openxmlformats.org/drawingml/2006/picture">
+                  <pic:nvPicPr>
+                    <pic:cNvPr id="0" name="Picture 28"/>
+                    <pic:cNvPicPr>
+                      <a:picLocks noChangeAspect="1" noChangeArrowheads="1"/>
+                    </pic:cNvPicPr>
+                  </pic:nvPicPr>
+                  <pic:blipFill>
+                    <a:blip r:embed="rId43"/>
+                    <a:srcRect/>
+                    <a:stretch>
+                      <a:fillRect/>
+                    </a:stretch>
+                  </pic:blipFill>
+                  <pic:spPr bwMode="auto">
+                    <a:xfrm>
+                      <a:off x="0" y="0"/>
+                      <a:ext cx="5943600" cy="2224726"/>
+                    </a:xfrm>
+                    <a:prstGeom prst="rect">
+                      <a:avLst/>
+                    </a:prstGeom>
+                    <a:noFill/>
+                    <a:ln w="9525">
+                      <a:noFill/>
+                      <a:miter lim="800000"/>
+                      <a:headEnd/>
+                      <a:tailEnd/>
+                    </a:ln>
+                  </pic:spPr>
+                </pic:pic>
+              </a:graphicData>
+            </a:graphic>
+          </wp:inline>
+        </w:drawing>
+      </w:r>
+    </w:p>
+    <w:p/>
+    <w:p>
+      <w:r>
+        <w:rPr>
+          <w:noProof/>
+        </w:rPr>
+        <w:lastRenderedPageBreak/>
+        <w:drawing>
+          <wp:inline distT="0" distB="0" distL="0" distR="0">
+            <wp:extent cx="5943600" cy="2642691"/>
+            <wp:effectExtent l="19050" t="0" r="0" b="0"/>
+            <wp:docPr id="17" name="Picture 31"/>
+            <wp:cNvGraphicFramePr>
+              <a:graphicFrameLocks xmlns:a="http://schemas.openxmlformats.org/drawingml/2006/main" noChangeAspect="1"/>
+            </wp:cNvGraphicFramePr>
+            <a:graphic xmlns:a="http://schemas.openxmlformats.org/drawingml/2006/main">
+              <a:graphicData uri="http://schemas.openxmlformats.org/drawingml/2006/picture">
+                <pic:pic xmlns:pic="http://schemas.openxmlformats.org/drawingml/2006/picture">
+                  <pic:nvPicPr>
+                    <pic:cNvPr id="0" name="Picture 31"/>
+                    <pic:cNvPicPr>
+                      <a:picLocks noChangeAspect="1" noChangeArrowheads="1"/>
+                    </pic:cNvPicPr>
+                  </pic:nvPicPr>
+                  <pic:blipFill>
+                    <a:blip r:embed="rId44"/>
+                    <a:srcRect/>
+                    <a:stretch>
+                      <a:fillRect/>
+                    </a:stretch>
+                  </pic:blipFill>
+                  <pic:spPr bwMode="auto">
+                    <a:xfrm>
+                      <a:off x="0" y="0"/>
+                      <a:ext cx="5943600" cy="2642691"/>
+                    </a:xfrm>
+                    <a:prstGeom prst="rect">
+                      <a:avLst/>
+                    </a:prstGeom>
+                    <a:noFill/>
+                    <a:ln w="9525">
+                      <a:noFill/>
+                      <a:miter lim="800000"/>
+                      <a:headEnd/>
+                      <a:tailEnd/>
+                    </a:ln>
+                  </pic:spPr>
+                </pic:pic>
+              </a:graphicData>
+            </a:graphic>
+          </wp:inline>
+        </w:drawing>
+      </w:r>
+    </w:p>
+    <w:p>
+      <w:r>
+        <w:t xml:space="preserve">      </w:t>
+      </w:r>
+    </w:p>
+    <w:p/>
+    <w:p/>
+    <w:p/>
+    <w:p/>
+    <w:p/>
+    <w:p/>
+    <w:p/>
+    <w:p/>
+    <w:p/>
+    <w:p/>
+    <w:p/>
+    <w:p/>
+    <w:p/>
+    <w:p/>
+    <w:p/>
+    <w:p/>
+    <w:p>
+      <w:r>
+        <w:lastRenderedPageBreak/>
+        <w:t xml:space="preserve"> </w:t>
+      </w:r>
+      <w:r>
+        <w:t>Test Cases Coverage checked with local ‘</w:t>
       </w:r>
       <w:proofErr w:type="spellStart"/>
       <w:r>
-        <w:t>Qube</w:t>
+        <w:t>EclEmma</w:t>
       </w:r>
       <w:proofErr w:type="spellEnd"/>
       <w:r>
-        <w:t xml:space="preserve"> </w:t>
-      </w:r>
-      <w:proofErr w:type="gramStart"/>
-      <w:r>
-        <w:t>Issues,</w:t>
-      </w:r>
-      <w:proofErr w:type="gramEnd"/>
-      <w:r>
-        <w:t xml:space="preserve"> I will come with </w:t>
-      </w:r>
-      <w:r>
-        <w:t xml:space="preserve">Code Coverage </w:t>
-      </w:r>
-      <w:r>
-        <w:t>report on Monday.</w:t>
-      </w:r>
-    </w:p>
-    <w:p>
-      <w:pPr>
-        <w:rPr>
-          <w:b/>
-          <w:sz w:val="20"/>
-          <w:szCs w:val="20"/>
-          <w:u w:val="single"/>
-        </w:rPr>
-      </w:pPr>
+        <w:t>’ code coverage tool.</w:t>
+      </w:r>
+    </w:p>
+    <w:p>
+      <w:pPr>
+        <w:rPr>
+          <w:b/>
+          <w:sz w:val="20"/>
+          <w:szCs w:val="20"/>
+          <w:u w:val="single"/>
+        </w:rPr>
+      </w:pPr>
+      <w:r>
+        <w:rPr>
+          <w:b/>
+          <w:noProof/>
+          <w:sz w:val="20"/>
+          <w:szCs w:val="20"/>
+          <w:u w:val="single"/>
+        </w:rPr>
+        <w:drawing>
+          <wp:anchor distT="0" distB="0" distL="114300" distR="114300" simplePos="0" relativeHeight="251658240" behindDoc="0" locked="0" layoutInCell="1" allowOverlap="1">
+            <wp:simplePos x="0" y="0"/>
+            <wp:positionH relativeFrom="column">
+              <wp:align>left</wp:align>
+            </wp:positionH>
+            <wp:positionV relativeFrom="paragraph">
+              <wp:align>top</wp:align>
+            </wp:positionV>
+            <wp:extent cx="5940425" cy="2768600"/>
+            <wp:effectExtent l="19050" t="0" r="3175" b="0"/>
+            <wp:wrapSquare wrapText="bothSides"/>
+            <wp:docPr id="3" name="Picture 1"/>
+            <wp:cNvGraphicFramePr>
+              <a:graphicFrameLocks xmlns:a="http://schemas.openxmlformats.org/drawingml/2006/main" noChangeAspect="1"/>
+            </wp:cNvGraphicFramePr>
+            <a:graphic xmlns:a="http://schemas.openxmlformats.org/drawingml/2006/main">
+              <a:graphicData uri="http://schemas.openxmlformats.org/drawingml/2006/picture">
+                <pic:pic xmlns:pic="http://schemas.openxmlformats.org/drawingml/2006/picture">
+                  <pic:nvPicPr>
+                    <pic:cNvPr id="0" name="Picture 1"/>
+                    <pic:cNvPicPr>
+                      <a:picLocks noChangeAspect="1" noChangeArrowheads="1"/>
+                    </pic:cNvPicPr>
+                  </pic:nvPicPr>
+                  <pic:blipFill>
+                    <a:blip r:embed="rId45"/>
+                    <a:srcRect/>
+                    <a:stretch>
+                      <a:fillRect/>
+                    </a:stretch>
+                  </pic:blipFill>
+                  <pic:spPr bwMode="auto">
+                    <a:xfrm>
+                      <a:off x="0" y="0"/>
+                      <a:ext cx="5940425" cy="2768600"/>
+                    </a:xfrm>
+                    <a:prstGeom prst="rect">
+                      <a:avLst/>
+                    </a:prstGeom>
+                    <a:noFill/>
+                    <a:ln w="9525">
+                      <a:noFill/>
+                      <a:miter lim="800000"/>
+                      <a:headEnd/>
+                      <a:tailEnd/>
+                    </a:ln>
+                  </pic:spPr>
+                </pic:pic>
+              </a:graphicData>
+            </a:graphic>
+          </wp:anchor>
+        </w:drawing>
+      </w:r>
+      <w:r>
+        <w:rPr>
+          <w:b/>
+          <w:noProof/>
+          <w:sz w:val="20"/>
+          <w:szCs w:val="20"/>
+          <w:u w:val="single"/>
+        </w:rPr>
+        <w:drawing>
+          <wp:inline distT="0" distB="0" distL="0" distR="0">
+            <wp:extent cx="5943600" cy="3317000"/>
+            <wp:effectExtent l="19050" t="0" r="0" b="0"/>
+            <wp:docPr id="5" name="Picture 4"/>
+            <wp:cNvGraphicFramePr>
+              <a:graphicFrameLocks xmlns:a="http://schemas.openxmlformats.org/drawingml/2006/main" noChangeAspect="1"/>
+            </wp:cNvGraphicFramePr>
+            <a:graphic xmlns:a="http://schemas.openxmlformats.org/drawingml/2006/main">
+              <a:graphicData uri="http://schemas.openxmlformats.org/drawingml/2006/picture">
+                <pic:pic xmlns:pic="http://schemas.openxmlformats.org/drawingml/2006/picture">
+                  <pic:nvPicPr>
+                    <pic:cNvPr id="0" name="Picture 4"/>
+                    <pic:cNvPicPr>
+                      <a:picLocks noChangeAspect="1" noChangeArrowheads="1"/>
+                    </pic:cNvPicPr>
+                  </pic:nvPicPr>
+                  <pic:blipFill>
+                    <a:blip r:embed="rId46"/>
+                    <a:srcRect/>
+                    <a:stretch>
+                      <a:fillRect/>
+                    </a:stretch>
+                  </pic:blipFill>
+                  <pic:spPr bwMode="auto">
+                    <a:xfrm>
+                      <a:off x="0" y="0"/>
+                      <a:ext cx="5943600" cy="3317000"/>
+                    </a:xfrm>
+                    <a:prstGeom prst="rect">
+                      <a:avLst/>
+                    </a:prstGeom>
+                    <a:noFill/>
+                    <a:ln w="9525">
+                      <a:noFill/>
+                      <a:miter lim="800000"/>
+                      <a:headEnd/>
+                      <a:tailEnd/>
+                    </a:ln>
+                  </pic:spPr>
+                </pic:pic>
+              </a:graphicData>
+            </a:graphic>
+          </wp:inline>
+        </w:drawing>
+      </w:r>
+      <w:r>
+        <w:rPr>
+          <w:b/>
+          <w:sz w:val="20"/>
+          <w:szCs w:val="20"/>
+          <w:u w:val="single"/>
+        </w:rPr>
+        <w:br w:type="textWrapping" w:clear="all"/>
+      </w:r>
     </w:p>
     <w:sectPr>
       <w:pgSz w:w="12240" w:h="15840"/>
@@ -6520,10 +7161,12 @@
   <w:style w:type="paragraph" w:default="1" w:styleId="Normal">
     <w:name w:val="Normal"/>
     <w:qFormat/>
+    <w:rsid w:val="00112E8C"/>
   </w:style>
   <w:style w:type="character" w:default="1" w:styleId="DefaultParagraphFont">
     <w:name w:val="Default Paragraph Font"/>
     <w:uiPriority w:val="1"/>
+    <w:semiHidden/>
     <w:unhideWhenUsed/>
   </w:style>
   <w:style w:type="table" w:default="1" w:styleId="TableNormal">

</xml_diff>